<commit_message>
modificação do diagrama de classes no documento do sistema
</commit_message>
<xml_diff>
--- a/Documentacao-do-Sitema/SistemadeGestao.docx
+++ b/Documentacao-do-Sitema/SistemadeGestao.docx
@@ -378,23 +378,29 @@
         </w:rPr>
         <w:t xml:space="preserve">O </w:t>
       </w:r>
-      <w:proofErr w:type="spellStart"/>
-      <w:r>
-        <w:rPr>
-          <w:sz w:val="24"/>
-          <w:szCs w:val="24"/>
-          <w:highlight w:val="white"/>
-        </w:rPr>
-        <w:t>Grencia</w:t>
-      </w:r>
-      <w:proofErr w:type="spellEnd"/>
-      <w:r>
-        <w:rPr>
-          <w:sz w:val="24"/>
-          <w:szCs w:val="24"/>
-          <w:highlight w:val="white"/>
-        </w:rPr>
-        <w:t xml:space="preserve">+ é um </w:t>
+      <w:r>
+        <w:rPr>
+          <w:sz w:val="24"/>
+          <w:szCs w:val="24"/>
+          <w:highlight w:val="white"/>
+        </w:rPr>
+        <w:t>G</w:t>
+      </w:r>
+      <w:r>
+        <w:rPr>
+          <w:sz w:val="24"/>
+          <w:szCs w:val="24"/>
+          <w:highlight w:val="white"/>
+        </w:rPr>
+        <w:t>e</w:t>
+      </w:r>
+      <w:r>
+        <w:rPr>
+          <w:sz w:val="24"/>
+          <w:szCs w:val="24"/>
+          <w:highlight w:val="white"/>
+        </w:rPr>
+        <w:t xml:space="preserve">rencia+ é um </w:t>
       </w:r>
       <w:r>
         <w:rPr>
@@ -489,8 +495,16 @@
         </w:rPr>
         <w:t>G</w:t>
       </w:r>
-      <w:bookmarkStart w:id="0" w:name="_GoBack"/>
-      <w:bookmarkEnd w:id="0"/>
+      <w:r>
+        <w:rPr>
+          <w:rFonts w:eastAsia="Roboto"/>
+          <w:b/>
+          <w:sz w:val="24"/>
+          <w:szCs w:val="24"/>
+          <w:highlight w:val="white"/>
+        </w:rPr>
+        <w:t>e</w:t>
+      </w:r>
       <w:r>
         <w:rPr>
           <w:rFonts w:eastAsia="Roboto"/>
@@ -807,10 +821,10 @@
         </w:rPr>
         <w:lastRenderedPageBreak/>
         <w:drawing>
-          <wp:inline distT="0" distB="0" distL="0" distR="0" wp14:anchorId="04B8FB31" wp14:editId="4789376E">
-            <wp:extent cx="5733415" cy="2345055"/>
-            <wp:effectExtent l="0" t="0" r="635" b="0"/>
-            <wp:docPr id="3" name="Imagem 3"/>
+          <wp:inline distT="0" distB="0" distL="0" distR="0">
+            <wp:extent cx="5733415" cy="4092575"/>
+            <wp:effectExtent l="0" t="0" r="635" b="3175"/>
+            <wp:docPr id="4" name="Imagem 4"/>
             <wp:cNvGraphicFramePr>
               <a:graphicFrameLocks xmlns:a="http://schemas.openxmlformats.org/drawingml/2006/main" noChangeAspect="1"/>
             </wp:cNvGraphicFramePr>
@@ -818,7 +832,7 @@
               <a:graphicData uri="http://schemas.openxmlformats.org/drawingml/2006/picture">
                 <pic:pic xmlns:pic="http://schemas.openxmlformats.org/drawingml/2006/picture">
                   <pic:nvPicPr>
-                    <pic:cNvPr id="3" name="diagramadeClasse.jpg"/>
+                    <pic:cNvPr id="4" name="Sem título.png"/>
                     <pic:cNvPicPr/>
                   </pic:nvPicPr>
                   <pic:blipFill>
@@ -836,7 +850,7 @@
                   <pic:spPr>
                     <a:xfrm>
                       <a:off x="0" y="0"/>
-                      <a:ext cx="5733415" cy="2345055"/>
+                      <a:ext cx="5733415" cy="4092575"/>
                     </a:xfrm>
                     <a:prstGeom prst="rect">
                       <a:avLst/>
@@ -880,9 +894,10 @@
           <w:sz w:val="24"/>
           <w:szCs w:val="24"/>
           <w:highlight w:val="white"/>
-          <w:u w:val="single"/>
-        </w:rPr>
-      </w:pPr>
+        </w:rPr>
+      </w:pPr>
+      <w:bookmarkStart w:id="0" w:name="_GoBack"/>
+      <w:bookmarkEnd w:id="0"/>
     </w:p>
     <w:sectPr>
       <w:headerReference w:type="default" r:id="rId10"/>

</xml_diff>